<commit_message>
Actualización del plan de pruebas
</commit_message>
<xml_diff>
--- a/pruebas/PlanPruebas.docx
+++ b/pruebas/PlanPruebas.docx
@@ -3,68 +3,49 @@
 <w:document xmlns:wpc="http://schemas.microsoft.com/office/word/2010/wordprocessingCanvas" xmlns:mo="http://schemas.microsoft.com/office/mac/office/2008/main" xmlns:mc="http://schemas.openxmlformats.org/markup-compatibility/2006" xmlns:mv="urn:schemas-microsoft-com:mac:vml" xmlns:o="urn:schemas-microsoft-com:office:office" xmlns:r="http://schemas.openxmlformats.org/officeDocument/2006/relationships" xmlns:m="http://schemas.openxmlformats.org/officeDocument/2006/math" xmlns:v="urn:schemas-microsoft-com:vml" xmlns:wp14="http://schemas.microsoft.com/office/word/2010/wordprocessingDrawing" xmlns:wp="http://schemas.openxmlformats.org/drawingml/2006/wordprocessingDrawing" xmlns:w10="urn:schemas-microsoft-com:office:word" xmlns:w="http://schemas.openxmlformats.org/wordprocessingml/2006/main" xmlns:w14="http://schemas.microsoft.com/office/word/2010/wordml" xmlns:wpg="http://schemas.microsoft.com/office/word/2010/wordprocessingGroup" xmlns:wpi="http://schemas.microsoft.com/office/word/2010/wordprocessingInk" xmlns:wne="http://schemas.microsoft.com/office/word/2006/wordml" xmlns:wps="http://schemas.microsoft.com/office/word/2010/wordprocessingShape" mc:Ignorable="w14 wp14">
   <w:body>
     <w:p>
-      <w:pPr>
-        <w:pStyle w:val="Heading1"/>
-      </w:pPr>
       <w:r>
-        <w:t>Plan de Pruebas Funcionales</w:t>
+        <w:t>PLAN DE PRUEBAS – Sistema de Control de Asistencia</w:t>
       </w:r>
     </w:p>
+    <w:p/>
     <w:p>
-      <w:pPr>
-        <w:pStyle w:val="Heading2"/>
-      </w:pPr>
       <w:r>
-        <w:t>Casos de Prueba</w:t>
+        <w:t>CP01: Registrar entrada válida</w:t>
       </w:r>
     </w:p>
     <w:p>
       <w:r>
-        <w:t>CP01: Registrar entrada.</w:t>
-        <w:br/>
-        <w:t>Acción: Dar clic en 'Marcar entrada'.</w:t>
-        <w:br/>
-        <w:t>Resultado esperado: Registro guardado.</w:t>
-        <w:br/>
+        <w:t>Entrada: Juan Pérez</w:t>
       </w:r>
     </w:p>
     <w:p>
       <w:r>
-        <w:t>CP02: Registrar salida.</w:t>
-        <w:br/>
-        <w:t>Acción: Dar clic en 'Marcar salida'.</w:t>
-        <w:br/>
-        <w:t>Resultado esperado: Registro actualizado.</w:t>
-        <w:br/>
+        <w:t>Resultado esperado: Entrada registrada correctamente</w:t>
+      </w:r>
+    </w:p>
+    <w:p/>
+    <w:p>
+      <w:r>
+        <w:t>CP02: Registrar salida válida</w:t>
       </w:r>
     </w:p>
     <w:p>
       <w:r>
-        <w:t>CP03: Consultar historial.</w:t>
-        <w:br/>
-        <w:t>Acción: Filtrar por empleado.</w:t>
-        <w:br/>
-        <w:t>Resultado esperado: Mostrar historial.</w:t>
-        <w:br/>
+        <w:t>Resultado esperado: Salida registrada correctamente</w:t>
       </w:r>
     </w:p>
+    <w:p/>
     <w:p>
-      <w:pPr>
-        <w:pStyle w:val="Heading2"/>
-      </w:pPr>
       <w:r>
-        <w:t>Criterios de aceptación</w:t>
+        <w:t>CP03: Doble entrada</w:t>
       </w:r>
     </w:p>
     <w:p>
       <w:r>
-        <w:t>- Los registros deben coincidir con la fecha/hora del sistema.</w:t>
-        <w:br/>
-        <w:t>- No se permite registrar salida sin haber registrado entrada.</w:t>
-        <w:br/>
-        <w:t>- Los reportes deben mostrar datos completos y ordenados.</w:t>
+        <w:t>Resultado esperado: Error: ya existe una entrada sin salida</w:t>
       </w:r>
     </w:p>
+    <w:p/>
     <w:sectPr>
       <w:pgSz w:w="12240" w:h="15840"/>
       <w:pgMar w:top="1440" w:right="1800" w:bottom="1440" w:left="1800" w:header="720" w:footer="720" w:gutter="0"/>

</xml_diff>